<commit_message>
rajout de conclusions sur les histogrammes
</commit_message>
<xml_diff>
--- a/Projet_2/rapport_v2.docx
+++ b/Projet_2/rapport_v2.docx
@@ -10,6 +10,7 @@
           <w:docPartUnique/>
         </w:docPartObj>
       </w:sdtPr>
+      <w:sdtEndPr/>
       <w:sdtContent>
         <w:p>
           <w:r>
@@ -89,6 +90,7 @@
                                   <w:dataBinding w:prefixMappings="xmlns:ns0='http://schemas.openxmlformats.org/package/2006/metadata/core-properties' xmlns:ns1='http://purl.org/dc/elements/1.1/'" w:xpath="/ns0:coreProperties[1]/ns1:title[1]" w:storeItemID="{6C3C8BC8-F283-45AE-878A-BAB7291924A1}"/>
                                   <w:text/>
                                 </w:sdtPr>
+                                <w:sdtEndPr/>
                                 <w:sdtContent>
                                   <w:p>
                                     <w:pPr>
@@ -135,6 +137,7 @@
                                   <w:dataBinding w:prefixMappings="xmlns:ns0='http://schemas.microsoft.com/office/2006/coverPageProps'" w:xpath="/ns0:CoverPageProperties[1]/ns0:Abstract[1]" w:storeItemID="{55AF091B-3C7A-41E3-B477-F2FDAA23CFDA}"/>
                                   <w:text/>
                                 </w:sdtPr>
+                                <w:sdtEndPr/>
                                 <w:sdtContent>
                                   <w:p>
                                     <w:pPr>
@@ -442,6 +445,7 @@
                                   <w:dataBinding w:prefixMappings="xmlns:ns0='http://schemas.openxmlformats.org/package/2006/metadata/core-properties' xmlns:ns1='http://purl.org/dc/elements/1.1/'" w:xpath="/ns0:coreProperties[1]/ns1:subject[1]" w:storeItemID="{6C3C8BC8-F283-45AE-878A-BAB7291924A1}"/>
                                   <w:text/>
                                 </w:sdtPr>
+                                <w:sdtEndPr/>
                                 <w:sdtContent>
                                   <w:p>
                                     <w:pPr>
@@ -557,6 +561,7 @@
           <w:docPartUnique/>
         </w:docPartObj>
       </w:sdtPr>
+      <w:sdtEndPr/>
       <w:sdtContent>
         <w:p>
           <w:pPr>
@@ -571,8 +576,6 @@
             <w:t>Table des matières</w:t>
           </w:r>
         </w:p>
-        <w:bookmarkStart w:id="0" w:name="_GoBack"/>
-        <w:bookmarkEnd w:id="0"/>
         <w:p>
           <w:pPr>
             <w:pStyle w:val="TM1"/>
@@ -2268,12 +2271,12 @@
         </w:numPr>
         <w:ind w:left="432"/>
       </w:pPr>
-      <w:bookmarkStart w:id="1" w:name="_Toc503451192"/>
+      <w:bookmarkStart w:id="0" w:name="_Toc503451192"/>
       <w:r>
         <w:lastRenderedPageBreak/>
         <w:t>Tables des figures</w:t>
       </w:r>
-      <w:bookmarkEnd w:id="1"/>
+      <w:bookmarkEnd w:id="0"/>
     </w:p>
     <w:p>
       <w:pPr>
@@ -2894,7 +2897,7 @@
             <w:noProof/>
             <w:webHidden/>
           </w:rPr>
-          <w:t>15</w:t>
+          <w:t>16</w:t>
         </w:r>
         <w:r>
           <w:rPr>
@@ -3032,7 +3035,7 @@
             <w:noProof/>
             <w:webHidden/>
           </w:rPr>
-          <w:t>16</w:t>
+          <w:t>17</w:t>
         </w:r>
         <w:r>
           <w:rPr>
@@ -3170,7 +3173,7 @@
             <w:noProof/>
             <w:webHidden/>
           </w:rPr>
-          <w:t>17</w:t>
+          <w:t>18</w:t>
         </w:r>
         <w:r>
           <w:rPr>
@@ -3308,7 +3311,7 @@
             <w:noProof/>
             <w:webHidden/>
           </w:rPr>
-          <w:t>18</w:t>
+          <w:t>19</w:t>
         </w:r>
         <w:r>
           <w:rPr>
@@ -3446,7 +3449,7 @@
             <w:noProof/>
             <w:webHidden/>
           </w:rPr>
-          <w:t>19</w:t>
+          <w:t>20</w:t>
         </w:r>
         <w:r>
           <w:rPr>
@@ -3584,7 +3587,7 @@
             <w:noProof/>
             <w:webHidden/>
           </w:rPr>
-          <w:t>20</w:t>
+          <w:t>21</w:t>
         </w:r>
         <w:r>
           <w:rPr>
@@ -3722,7 +3725,7 @@
             <w:noProof/>
             <w:webHidden/>
           </w:rPr>
-          <w:t>21</w:t>
+          <w:t>22</w:t>
         </w:r>
         <w:r>
           <w:rPr>
@@ -3860,7 +3863,7 @@
             <w:noProof/>
             <w:webHidden/>
           </w:rPr>
-          <w:t>22</w:t>
+          <w:t>23</w:t>
         </w:r>
         <w:r>
           <w:rPr>
@@ -5194,12 +5197,12 @@
       <w:pPr>
         <w:pStyle w:val="Titre1"/>
       </w:pPr>
-      <w:bookmarkStart w:id="2" w:name="_Toc503451193"/>
+      <w:bookmarkStart w:id="1" w:name="_Toc503451193"/>
       <w:r>
         <w:lastRenderedPageBreak/>
         <w:t>Introduction</w:t>
       </w:r>
-      <w:bookmarkEnd w:id="2"/>
+      <w:bookmarkEnd w:id="1"/>
     </w:p>
     <w:p>
       <w:pPr>
@@ -5290,23 +5293,23 @@
       <w:pPr>
         <w:pStyle w:val="Titre1"/>
       </w:pPr>
-      <w:bookmarkStart w:id="3" w:name="_Ref498816846"/>
-      <w:bookmarkStart w:id="4" w:name="_Toc503451194"/>
+      <w:bookmarkStart w:id="2" w:name="_Ref498816846"/>
+      <w:bookmarkStart w:id="3" w:name="_Toc503451194"/>
       <w:r>
         <w:t>Principes de base de la diététique</w:t>
       </w:r>
+      <w:bookmarkEnd w:id="2"/>
       <w:bookmarkEnd w:id="3"/>
+    </w:p>
+    <w:p>
+      <w:pPr>
+        <w:pStyle w:val="Titre2"/>
+      </w:pPr>
+      <w:bookmarkStart w:id="4" w:name="_Toc503451195"/>
+      <w:r>
+        <w:t>Recherche de données.</w:t>
+      </w:r>
       <w:bookmarkEnd w:id="4"/>
-    </w:p>
-    <w:p>
-      <w:pPr>
-        <w:pStyle w:val="Titre2"/>
-      </w:pPr>
-      <w:bookmarkStart w:id="5" w:name="_Toc503451195"/>
-      <w:r>
-        <w:t>Recherche de données.</w:t>
-      </w:r>
-      <w:bookmarkEnd w:id="5"/>
     </w:p>
     <w:p>
       <w:pPr>
@@ -5706,38 +5709,25 @@
         <w:pStyle w:val="Lgende"/>
         <w:jc w:val="center"/>
       </w:pPr>
-      <w:bookmarkStart w:id="6" w:name="_Toc503379732"/>
+      <w:bookmarkStart w:id="5" w:name="_Toc503379732"/>
       <w:r>
         <w:t xml:space="preserve">Figure </w:t>
       </w:r>
-      <w:r>
-        <w:fldChar w:fldCharType="begin"/>
-      </w:r>
-      <w:r>
-        <w:instrText xml:space="preserve"> SEQ Figure \* ARABIC </w:instrText>
-      </w:r>
-      <w:r>
-        <w:fldChar w:fldCharType="separate"/>
-      </w:r>
-      <w:r>
-        <w:rPr>
-          <w:noProof/>
-        </w:rPr>
-        <w:t>1</w:t>
-      </w:r>
-      <w:r>
-        <w:rPr>
-          <w:noProof/>
-        </w:rPr>
-        <w:fldChar w:fldCharType="end"/>
-      </w:r>
+      <w:fldSimple w:instr=" SEQ Figure \* ARABIC ">
+        <w:r>
+          <w:rPr>
+            <w:noProof/>
+          </w:rPr>
+          <w:t>1</w:t>
+        </w:r>
+      </w:fldSimple>
       <w:r>
         <w:t xml:space="preserve"> - </w:t>
       </w:r>
       <w:r>
         <w:t>Apports de référence en énergie et macronutriments du règlement 1169/2011</w:t>
       </w:r>
-      <w:bookmarkEnd w:id="6"/>
+      <w:bookmarkEnd w:id="5"/>
     </w:p>
     <w:p>
       <w:pPr>
@@ -7089,35 +7079,22 @@
           <w:bCs/>
         </w:rPr>
       </w:pPr>
-      <w:bookmarkStart w:id="7" w:name="_Toc503379733"/>
+      <w:bookmarkStart w:id="6" w:name="_Toc503379733"/>
       <w:r>
         <w:t xml:space="preserve">Figure </w:t>
       </w:r>
-      <w:r>
-        <w:fldChar w:fldCharType="begin"/>
-      </w:r>
-      <w:r>
-        <w:instrText xml:space="preserve"> SEQ Figure \* ARABIC </w:instrText>
-      </w:r>
-      <w:r>
-        <w:fldChar w:fldCharType="separate"/>
-      </w:r>
-      <w:r>
-        <w:rPr>
-          <w:noProof/>
-        </w:rPr>
-        <w:t>2</w:t>
-      </w:r>
-      <w:r>
-        <w:rPr>
-          <w:noProof/>
-        </w:rPr>
-        <w:fldChar w:fldCharType="end"/>
-      </w:r>
+      <w:fldSimple w:instr=" SEQ Figure \* ARABIC ">
+        <w:r>
+          <w:rPr>
+            <w:noProof/>
+          </w:rPr>
+          <w:t>2</w:t>
+        </w:r>
+      </w:fldSimple>
       <w:r>
         <w:t xml:space="preserve"> - AJR de certains nutriments</w:t>
       </w:r>
-      <w:bookmarkEnd w:id="7"/>
+      <w:bookmarkEnd w:id="6"/>
     </w:p>
     <w:p>
       <w:pPr>
@@ -7287,45 +7264,32 @@
         <w:pStyle w:val="Lgende"/>
         <w:jc w:val="center"/>
       </w:pPr>
-      <w:bookmarkStart w:id="8" w:name="_Toc503379734"/>
+      <w:bookmarkStart w:id="7" w:name="_Toc503379734"/>
       <w:r>
         <w:t xml:space="preserve">Figure </w:t>
       </w:r>
-      <w:r>
-        <w:fldChar w:fldCharType="begin"/>
-      </w:r>
-      <w:r>
-        <w:instrText xml:space="preserve"> SEQ Figure \* ARABIC </w:instrText>
-      </w:r>
-      <w:r>
-        <w:fldChar w:fldCharType="separate"/>
-      </w:r>
-      <w:r>
-        <w:rPr>
-          <w:noProof/>
-        </w:rPr>
-        <w:t>3</w:t>
-      </w:r>
-      <w:r>
-        <w:rPr>
-          <w:noProof/>
-        </w:rPr>
-        <w:fldChar w:fldCharType="end"/>
-      </w:r>
+      <w:fldSimple w:instr=" SEQ Figure \* ARABIC ">
+        <w:r>
+          <w:rPr>
+            <w:noProof/>
+          </w:rPr>
+          <w:t>3</w:t>
+        </w:r>
+      </w:fldSimple>
       <w:r>
         <w:t xml:space="preserve"> - Tableau Inserm</w:t>
       </w:r>
+      <w:bookmarkEnd w:id="7"/>
+    </w:p>
+    <w:p>
+      <w:pPr>
+        <w:pStyle w:val="Titre2"/>
+      </w:pPr>
+      <w:bookmarkStart w:id="8" w:name="_Toc503451196"/>
+      <w:r>
+        <w:t>Sel et sodium</w:t>
+      </w:r>
       <w:bookmarkEnd w:id="8"/>
-    </w:p>
-    <w:p>
-      <w:pPr>
-        <w:pStyle w:val="Titre2"/>
-      </w:pPr>
-      <w:bookmarkStart w:id="9" w:name="_Toc503451196"/>
-      <w:r>
-        <w:t>Sel et sodium</w:t>
-      </w:r>
-      <w:bookmarkEnd w:id="9"/>
     </w:p>
     <w:p>
       <w:pPr>
@@ -7394,11 +7358,11 @@
       <w:pPr>
         <w:pStyle w:val="Titre2"/>
       </w:pPr>
-      <w:bookmarkStart w:id="10" w:name="_Toc503451197"/>
+      <w:bookmarkStart w:id="9" w:name="_Toc503451197"/>
       <w:r>
         <w:t>Conclusion</w:t>
       </w:r>
-      <w:bookmarkEnd w:id="10"/>
+      <w:bookmarkEnd w:id="9"/>
     </w:p>
     <w:p>
       <w:r>
@@ -7422,12 +7386,12 @@
           <w:numId w:val="3"/>
         </w:numPr>
       </w:pPr>
-      <w:bookmarkStart w:id="11" w:name="_Hlk497691349"/>
+      <w:bookmarkStart w:id="10" w:name="_Hlk497691349"/>
       <w:r>
         <w:t>Notes nutritionnelles.</w:t>
       </w:r>
     </w:p>
-    <w:bookmarkEnd w:id="11"/>
+    <w:bookmarkEnd w:id="10"/>
     <w:p>
       <w:pPr>
         <w:pStyle w:val="Paragraphedeliste"/>
@@ -7456,13 +7420,13 @@
       <w:pPr>
         <w:pStyle w:val="Titre1"/>
       </w:pPr>
-      <w:bookmarkStart w:id="12" w:name="_Ref497691618"/>
-      <w:bookmarkStart w:id="13" w:name="_Toc503451198"/>
+      <w:bookmarkStart w:id="11" w:name="_Ref497691618"/>
+      <w:bookmarkStart w:id="12" w:name="_Toc503451198"/>
       <w:r>
         <w:t>Traitement du jeu de données</w:t>
       </w:r>
+      <w:bookmarkEnd w:id="11"/>
       <w:bookmarkEnd w:id="12"/>
-      <w:bookmarkEnd w:id="13"/>
     </w:p>
     <w:p>
       <w:pPr>
@@ -7515,15 +7479,15 @@
       <w:pPr>
         <w:pStyle w:val="Titre2"/>
       </w:pPr>
-      <w:bookmarkStart w:id="14" w:name="_Ref497772398"/>
-      <w:bookmarkStart w:id="15" w:name="_Ref497772406"/>
-      <w:bookmarkStart w:id="16" w:name="_Toc503451199"/>
+      <w:bookmarkStart w:id="13" w:name="_Ref497772398"/>
+      <w:bookmarkStart w:id="14" w:name="_Ref497772406"/>
+      <w:bookmarkStart w:id="15" w:name="_Toc503451199"/>
       <w:r>
         <w:t>Travail sur la base de données.</w:t>
       </w:r>
+      <w:bookmarkEnd w:id="13"/>
       <w:bookmarkEnd w:id="14"/>
       <w:bookmarkEnd w:id="15"/>
-      <w:bookmarkEnd w:id="16"/>
     </w:p>
     <w:p>
       <w:pPr>
@@ -17293,35 +17257,22 @@
         <w:pStyle w:val="Lgende"/>
         <w:jc w:val="center"/>
       </w:pPr>
-      <w:bookmarkStart w:id="17" w:name="_Toc503379735"/>
+      <w:bookmarkStart w:id="16" w:name="_Toc503379735"/>
       <w:r>
         <w:t xml:space="preserve">Figure </w:t>
       </w:r>
-      <w:r>
-        <w:fldChar w:fldCharType="begin"/>
-      </w:r>
-      <w:r>
-        <w:instrText xml:space="preserve"> SEQ Figure \* ARABIC </w:instrText>
-      </w:r>
-      <w:r>
-        <w:fldChar w:fldCharType="separate"/>
-      </w:r>
-      <w:r>
-        <w:rPr>
-          <w:noProof/>
-        </w:rPr>
-        <w:t>4</w:t>
-      </w:r>
-      <w:r>
-        <w:rPr>
-          <w:noProof/>
-        </w:rPr>
-        <w:fldChar w:fldCharType="end"/>
-      </w:r>
+      <w:fldSimple w:instr=" SEQ Figure \* ARABIC ">
+        <w:r>
+          <w:rPr>
+            <w:noProof/>
+          </w:rPr>
+          <w:t>4</w:t>
+        </w:r>
+      </w:fldSimple>
       <w:r>
         <w:t xml:space="preserve"> – Tableau récapitulatif des données conservées ou supprimées</w:t>
       </w:r>
-      <w:bookmarkEnd w:id="17"/>
+      <w:bookmarkEnd w:id="16"/>
     </w:p>
     <w:p>
       <w:pPr>
@@ -22882,35 +22833,22 @@
         <w:pStyle w:val="Lgende"/>
         <w:jc w:val="center"/>
       </w:pPr>
-      <w:bookmarkStart w:id="18" w:name="_Toc503379736"/>
+      <w:bookmarkStart w:id="17" w:name="_Toc503379736"/>
       <w:r>
         <w:t xml:space="preserve">Figure </w:t>
       </w:r>
-      <w:r>
-        <w:fldChar w:fldCharType="begin"/>
-      </w:r>
-      <w:r>
-        <w:instrText xml:space="preserve"> SEQ Figure \* ARABIC </w:instrText>
-      </w:r>
-      <w:r>
-        <w:fldChar w:fldCharType="separate"/>
-      </w:r>
-      <w:r>
-        <w:rPr>
-          <w:noProof/>
-        </w:rPr>
-        <w:t>5</w:t>
-      </w:r>
-      <w:r>
-        <w:rPr>
-          <w:noProof/>
-        </w:rPr>
-        <w:fldChar w:fldCharType="end"/>
-      </w:r>
+      <w:fldSimple w:instr=" SEQ Figure \* ARABIC ">
+        <w:r>
+          <w:rPr>
+            <w:noProof/>
+          </w:rPr>
+          <w:t>5</w:t>
+        </w:r>
+      </w:fldSimple>
       <w:r>
         <w:t xml:space="preserve"> – Tableau de complétude des données conservées</w:t>
       </w:r>
-      <w:bookmarkEnd w:id="18"/>
+      <w:bookmarkEnd w:id="17"/>
     </w:p>
     <w:p>
       <w:pPr>
@@ -24077,35 +24015,22 @@
         <w:pStyle w:val="Lgende"/>
         <w:jc w:val="center"/>
       </w:pPr>
-      <w:bookmarkStart w:id="19" w:name="_Toc503379737"/>
+      <w:bookmarkStart w:id="18" w:name="_Toc503379737"/>
       <w:r>
         <w:t xml:space="preserve">Figure </w:t>
       </w:r>
-      <w:r>
-        <w:fldChar w:fldCharType="begin"/>
-      </w:r>
-      <w:r>
-        <w:instrText xml:space="preserve"> SEQ Figure \* ARABIC </w:instrText>
-      </w:r>
-      <w:r>
-        <w:fldChar w:fldCharType="separate"/>
-      </w:r>
-      <w:r>
-        <w:rPr>
-          <w:noProof/>
-        </w:rPr>
-        <w:t>6</w:t>
-      </w:r>
-      <w:r>
-        <w:rPr>
-          <w:noProof/>
-        </w:rPr>
-        <w:fldChar w:fldCharType="end"/>
-      </w:r>
+      <w:fldSimple w:instr=" SEQ Figure \* ARABIC ">
+        <w:r>
+          <w:rPr>
+            <w:noProof/>
+          </w:rPr>
+          <w:t>6</w:t>
+        </w:r>
+      </w:fldSimple>
       <w:r>
         <w:t xml:space="preserve"> – Tableau de complétude intermédiaire</w:t>
       </w:r>
-      <w:bookmarkEnd w:id="19"/>
+      <w:bookmarkEnd w:id="18"/>
     </w:p>
     <w:p>
       <w:pPr>
@@ -24291,7 +24216,7 @@
             <w:pPr>
               <w:jc w:val="both"/>
             </w:pPr>
-            <w:bookmarkStart w:id="20" w:name="_Hlk503193708"/>
+            <w:bookmarkStart w:id="19" w:name="_Hlk503193708"/>
             <w:r>
               <w:t>energy_100g</w:t>
             </w:r>
@@ -24707,11 +24632,11 @@
             <w:pPr>
               <w:jc w:val="both"/>
             </w:pPr>
-            <w:bookmarkStart w:id="21" w:name="_Hlk498297882"/>
+            <w:bookmarkStart w:id="20" w:name="_Hlk498297882"/>
             <w:r>
               <w:t>nutrition-score-fr_100g</w:t>
             </w:r>
-            <w:bookmarkEnd w:id="21"/>
+            <w:bookmarkEnd w:id="20"/>
           </w:p>
         </w:tc>
         <w:tc>
@@ -25111,47 +25036,34 @@
         <w:pStyle w:val="Lgende"/>
         <w:jc w:val="center"/>
       </w:pPr>
-      <w:bookmarkStart w:id="22" w:name="_Toc503379738"/>
-      <w:bookmarkEnd w:id="20"/>
+      <w:bookmarkStart w:id="21" w:name="_Toc503379738"/>
+      <w:bookmarkEnd w:id="19"/>
       <w:r>
         <w:t xml:space="preserve">Figure </w:t>
       </w:r>
-      <w:r>
-        <w:fldChar w:fldCharType="begin"/>
-      </w:r>
-      <w:r>
-        <w:instrText xml:space="preserve"> SEQ Figure \* ARABIC </w:instrText>
-      </w:r>
-      <w:r>
-        <w:fldChar w:fldCharType="separate"/>
-      </w:r>
-      <w:r>
-        <w:rPr>
-          <w:noProof/>
-        </w:rPr>
-        <w:t>7</w:t>
-      </w:r>
-      <w:r>
-        <w:rPr>
-          <w:noProof/>
-        </w:rPr>
-        <w:fldChar w:fldCharType="end"/>
-      </w:r>
+      <w:fldSimple w:instr=" SEQ Figure \* ARABIC ">
+        <w:r>
+          <w:rPr>
+            <w:noProof/>
+          </w:rPr>
+          <w:t>7</w:t>
+        </w:r>
+      </w:fldSimple>
       <w:r>
         <w:t xml:space="preserve"> – Tableau de complétude finale</w:t>
       </w:r>
-      <w:bookmarkEnd w:id="22"/>
+      <w:bookmarkEnd w:id="21"/>
     </w:p>
     <w:p>
       <w:pPr>
         <w:pStyle w:val="Titre2"/>
       </w:pPr>
-      <w:bookmarkStart w:id="23" w:name="_Toc503451200"/>
+      <w:bookmarkStart w:id="22" w:name="_Toc503451200"/>
       <w:r>
         <w:lastRenderedPageBreak/>
         <w:t>Conclusion chiffrée.</w:t>
       </w:r>
-      <w:bookmarkEnd w:id="23"/>
+      <w:bookmarkEnd w:id="22"/>
     </w:p>
     <w:p>
       <w:pPr>
@@ -25258,37 +25170,37 @@
       <w:pPr>
         <w:pStyle w:val="Titre1"/>
       </w:pPr>
-      <w:bookmarkStart w:id="24" w:name="_Ref497741520"/>
-      <w:bookmarkStart w:id="25" w:name="_Toc503451201"/>
+      <w:bookmarkStart w:id="23" w:name="_Ref497741520"/>
+      <w:bookmarkStart w:id="24" w:name="_Toc503451201"/>
       <w:r>
         <w:t>Analyse</w:t>
       </w:r>
+      <w:bookmarkEnd w:id="23"/>
       <w:bookmarkEnd w:id="24"/>
+    </w:p>
+    <w:p>
+      <w:pPr>
+        <w:jc w:val="both"/>
+      </w:pPr>
+      <w:r>
+        <w:t>Dans ce chapitre, nous voyons l</w:t>
+      </w:r>
+      <w:r>
+        <w:t>a description et l'analyse univariée des différentes variables importantes ave</w:t>
+      </w:r>
+      <w:r>
+        <w:t>c leurs visualisations associées.</w:t>
+      </w:r>
+    </w:p>
+    <w:p>
+      <w:pPr>
+        <w:pStyle w:val="Titre2"/>
+      </w:pPr>
+      <w:bookmarkStart w:id="25" w:name="_Toc503451202"/>
+      <w:r>
+        <w:t>Analyse univariée</w:t>
+      </w:r>
       <w:bookmarkEnd w:id="25"/>
-    </w:p>
-    <w:p>
-      <w:pPr>
-        <w:jc w:val="both"/>
-      </w:pPr>
-      <w:r>
-        <w:t>Dans ce chapitre, nous voyons l</w:t>
-      </w:r>
-      <w:r>
-        <w:t>a description et l'analyse univariée des différentes variables importantes ave</w:t>
-      </w:r>
-      <w:r>
-        <w:t>c leurs visualisations associées.</w:t>
-      </w:r>
-    </w:p>
-    <w:p>
-      <w:pPr>
-        <w:pStyle w:val="Titre2"/>
-      </w:pPr>
-      <w:bookmarkStart w:id="26" w:name="_Toc503451202"/>
-      <w:r>
-        <w:t>Analyse univariée</w:t>
-      </w:r>
-      <w:bookmarkEnd w:id="26"/>
     </w:p>
     <w:p>
       <w:pPr>
@@ -28023,35 +27935,22 @@
         <w:pStyle w:val="Lgende"/>
         <w:jc w:val="center"/>
       </w:pPr>
-      <w:bookmarkStart w:id="27" w:name="_Toc503379739"/>
+      <w:bookmarkStart w:id="26" w:name="_Toc503379739"/>
       <w:r>
         <w:t xml:space="preserve">Figure </w:t>
       </w:r>
-      <w:r>
-        <w:fldChar w:fldCharType="begin"/>
-      </w:r>
-      <w:r>
-        <w:instrText xml:space="preserve"> SEQ Figure \* ARABIC </w:instrText>
-      </w:r>
-      <w:r>
-        <w:fldChar w:fldCharType="separate"/>
-      </w:r>
-      <w:r>
-        <w:rPr>
-          <w:noProof/>
-        </w:rPr>
-        <w:t>8</w:t>
-      </w:r>
-      <w:r>
-        <w:rPr>
-          <w:noProof/>
-        </w:rPr>
-        <w:fldChar w:fldCharType="end"/>
-      </w:r>
+      <w:fldSimple w:instr=" SEQ Figure \* ARABIC ">
+        <w:r>
+          <w:rPr>
+            <w:noProof/>
+          </w:rPr>
+          <w:t>8</w:t>
+        </w:r>
+      </w:fldSimple>
       <w:r>
         <w:t xml:space="preserve"> – Tableau de description des données</w:t>
       </w:r>
-      <w:bookmarkEnd w:id="27"/>
+      <w:bookmarkEnd w:id="26"/>
     </w:p>
     <w:p>
       <w:pPr>
@@ -28100,10 +27999,7 @@
         <w:jc w:val="both"/>
       </w:pPr>
       <w:r>
-        <w:t>v</w:t>
-      </w:r>
-      <w:r>
-        <w:t>itamin-a_100g</w:t>
+        <w:t>vitamin-a_100g</w:t>
       </w:r>
     </w:p>
     <w:p>
@@ -28116,16 +28012,7 @@
         <w:jc w:val="both"/>
       </w:pPr>
       <w:r>
-        <w:t>v</w:t>
-      </w:r>
-      <w:r>
-        <w:t>itamin-</w:t>
-      </w:r>
-      <w:r>
-        <w:t>c</w:t>
-      </w:r>
-      <w:r>
-        <w:t>_100g</w:t>
+        <w:t>vitamin-c_100g</w:t>
       </w:r>
     </w:p>
     <w:p>
@@ -28138,10 +28025,7 @@
         <w:jc w:val="both"/>
       </w:pPr>
       <w:r>
-        <w:t>iron</w:t>
-      </w:r>
-      <w:r>
-        <w:t>_100g</w:t>
+        <w:t>iron_100g</w:t>
       </w:r>
     </w:p>
     <w:p>
@@ -28199,6 +28083,14 @@
       <w:r>
         <w:t>La distribution est assez régulière sur l’ensemble des valeurs.</w:t>
       </w:r>
+      <w:r>
+        <w:t xml:space="preserve"> </w:t>
+      </w:r>
+      <w:r>
+        <w:t>C’est une distribution gaussienne multimodale.</w:t>
+      </w:r>
+      <w:bookmarkStart w:id="27" w:name="_GoBack"/>
+      <w:bookmarkEnd w:id="27"/>
     </w:p>
     <w:p>
       <w:pPr>
@@ -28276,27 +28168,14 @@
       <w:r>
         <w:t xml:space="preserve">Figure </w:t>
       </w:r>
-      <w:r>
-        <w:fldChar w:fldCharType="begin"/>
-      </w:r>
-      <w:r>
-        <w:instrText xml:space="preserve"> SEQ Figure \* ARABIC </w:instrText>
-      </w:r>
-      <w:r>
-        <w:fldChar w:fldCharType="separate"/>
-      </w:r>
-      <w:r>
-        <w:rPr>
-          <w:noProof/>
-        </w:rPr>
-        <w:t>9</w:t>
-      </w:r>
-      <w:r>
-        <w:rPr>
-          <w:noProof/>
-        </w:rPr>
-        <w:fldChar w:fldCharType="end"/>
-      </w:r>
+      <w:fldSimple w:instr=" SEQ Figure \* ARABIC ">
+        <w:r>
+          <w:rPr>
+            <w:noProof/>
+          </w:rPr>
+          <w:t>9</w:t>
+        </w:r>
+      </w:fldSimple>
       <w:r>
         <w:t xml:space="preserve"> – </w:t>
       </w:r>
@@ -28395,27 +28274,14 @@
       <w:r>
         <w:t xml:space="preserve">Figure </w:t>
       </w:r>
-      <w:r>
-        <w:fldChar w:fldCharType="begin"/>
-      </w:r>
-      <w:r>
-        <w:instrText xml:space="preserve"> SEQ Figure \* ARABIC </w:instrText>
-      </w:r>
-      <w:r>
-        <w:fldChar w:fldCharType="separate"/>
-      </w:r>
-      <w:r>
-        <w:rPr>
-          <w:noProof/>
-        </w:rPr>
-        <w:t>10</w:t>
-      </w:r>
-      <w:r>
-        <w:rPr>
-          <w:noProof/>
-        </w:rPr>
-        <w:fldChar w:fldCharType="end"/>
-      </w:r>
+      <w:fldSimple w:instr=" SEQ Figure \* ARABIC ">
+        <w:r>
+          <w:rPr>
+            <w:noProof/>
+          </w:rPr>
+          <w:t>10</w:t>
+        </w:r>
+      </w:fldSimple>
       <w:r>
         <w:t xml:space="preserve"> – </w:t>
       </w:r>
@@ -28515,27 +28381,14 @@
       <w:r>
         <w:t xml:space="preserve">Figure </w:t>
       </w:r>
-      <w:r>
-        <w:fldChar w:fldCharType="begin"/>
-      </w:r>
-      <w:r>
-        <w:instrText xml:space="preserve"> SEQ Figure \* ARABIC </w:instrText>
-      </w:r>
-      <w:r>
-        <w:fldChar w:fldCharType="separate"/>
-      </w:r>
-      <w:r>
-        <w:rPr>
-          <w:noProof/>
-        </w:rPr>
-        <w:t>11</w:t>
-      </w:r>
-      <w:r>
-        <w:rPr>
-          <w:noProof/>
-        </w:rPr>
-        <w:fldChar w:fldCharType="end"/>
-      </w:r>
+      <w:fldSimple w:instr=" SEQ Figure \* ARABIC ">
+        <w:r>
+          <w:rPr>
+            <w:noProof/>
+          </w:rPr>
+          <w:t>11</w:t>
+        </w:r>
+      </w:fldSimple>
       <w:r>
         <w:t xml:space="preserve"> – </w:t>
       </w:r>
@@ -28634,27 +28487,14 @@
       <w:r>
         <w:t xml:space="preserve">Figure </w:t>
       </w:r>
-      <w:r>
-        <w:fldChar w:fldCharType="begin"/>
-      </w:r>
-      <w:r>
-        <w:instrText xml:space="preserve"> SEQ Figure \* ARABIC </w:instrText>
-      </w:r>
-      <w:r>
-        <w:fldChar w:fldCharType="separate"/>
-      </w:r>
-      <w:r>
-        <w:rPr>
-          <w:noProof/>
-        </w:rPr>
-        <w:t>12</w:t>
-      </w:r>
-      <w:r>
-        <w:rPr>
-          <w:noProof/>
-        </w:rPr>
-        <w:fldChar w:fldCharType="end"/>
-      </w:r>
+      <w:fldSimple w:instr=" SEQ Figure \* ARABIC ">
+        <w:r>
+          <w:rPr>
+            <w:noProof/>
+          </w:rPr>
+          <w:t>12</w:t>
+        </w:r>
+      </w:fldSimple>
       <w:r>
         <w:t xml:space="preserve"> – </w:t>
       </w:r>
@@ -28754,27 +28594,14 @@
       <w:r>
         <w:t xml:space="preserve">Figure </w:t>
       </w:r>
-      <w:r>
-        <w:fldChar w:fldCharType="begin"/>
-      </w:r>
-      <w:r>
-        <w:instrText xml:space="preserve"> SEQ Figure \* ARABIC </w:instrText>
-      </w:r>
-      <w:r>
-        <w:fldChar w:fldCharType="separate"/>
-      </w:r>
-      <w:r>
-        <w:rPr>
-          <w:noProof/>
-        </w:rPr>
-        <w:t>13</w:t>
-      </w:r>
-      <w:r>
-        <w:rPr>
-          <w:noProof/>
-        </w:rPr>
-        <w:fldChar w:fldCharType="end"/>
-      </w:r>
+      <w:fldSimple w:instr=" SEQ Figure \* ARABIC ">
+        <w:r>
+          <w:rPr>
+            <w:noProof/>
+          </w:rPr>
+          <w:t>13</w:t>
+        </w:r>
+      </w:fldSimple>
       <w:r>
         <w:t xml:space="preserve"> – </w:t>
       </w:r>
@@ -28873,27 +28700,14 @@
       <w:r>
         <w:t xml:space="preserve">Figure </w:t>
       </w:r>
-      <w:r>
-        <w:fldChar w:fldCharType="begin"/>
-      </w:r>
-      <w:r>
-        <w:instrText xml:space="preserve"> SEQ Figure \* ARABIC </w:instrText>
-      </w:r>
-      <w:r>
-        <w:fldChar w:fldCharType="separate"/>
-      </w:r>
-      <w:r>
-        <w:rPr>
-          <w:noProof/>
-        </w:rPr>
-        <w:t>14</w:t>
-      </w:r>
-      <w:r>
-        <w:rPr>
-          <w:noProof/>
-        </w:rPr>
-        <w:fldChar w:fldCharType="end"/>
-      </w:r>
+      <w:fldSimple w:instr=" SEQ Figure \* ARABIC ">
+        <w:r>
+          <w:rPr>
+            <w:noProof/>
+          </w:rPr>
+          <w:t>14</w:t>
+        </w:r>
+      </w:fldSimple>
       <w:r>
         <w:t xml:space="preserve"> – </w:t>
       </w:r>
@@ -28990,27 +28804,14 @@
       <w:r>
         <w:t xml:space="preserve">Figure </w:t>
       </w:r>
-      <w:r>
-        <w:fldChar w:fldCharType="begin"/>
-      </w:r>
-      <w:r>
-        <w:instrText xml:space="preserve"> SEQ Figure \* ARABIC </w:instrText>
-      </w:r>
-      <w:r>
-        <w:fldChar w:fldCharType="separate"/>
-      </w:r>
-      <w:r>
-        <w:rPr>
-          <w:noProof/>
-        </w:rPr>
-        <w:t>15</w:t>
-      </w:r>
-      <w:r>
-        <w:rPr>
-          <w:noProof/>
-        </w:rPr>
-        <w:fldChar w:fldCharType="end"/>
-      </w:r>
+      <w:fldSimple w:instr=" SEQ Figure \* ARABIC ">
+        <w:r>
+          <w:rPr>
+            <w:noProof/>
+          </w:rPr>
+          <w:t>15</w:t>
+        </w:r>
+      </w:fldSimple>
       <w:r>
         <w:t xml:space="preserve"> – </w:t>
       </w:r>
@@ -29112,27 +28913,14 @@
       <w:r>
         <w:t xml:space="preserve">Figure </w:t>
       </w:r>
-      <w:r>
-        <w:fldChar w:fldCharType="begin"/>
-      </w:r>
-      <w:r>
-        <w:instrText xml:space="preserve"> SEQ Figure \* ARABIC </w:instrText>
-      </w:r>
-      <w:r>
-        <w:fldChar w:fldCharType="separate"/>
-      </w:r>
-      <w:r>
-        <w:rPr>
-          <w:noProof/>
-        </w:rPr>
-        <w:t>16</w:t>
-      </w:r>
-      <w:r>
-        <w:rPr>
-          <w:noProof/>
-        </w:rPr>
-        <w:fldChar w:fldCharType="end"/>
-      </w:r>
+      <w:fldSimple w:instr=" SEQ Figure \* ARABIC ">
+        <w:r>
+          <w:rPr>
+            <w:noProof/>
+          </w:rPr>
+          <w:t>16</w:t>
+        </w:r>
+      </w:fldSimple>
       <w:r>
         <w:t xml:space="preserve"> – </w:t>
       </w:r>
@@ -29152,6 +28940,9 @@
     <w:p>
       <w:r>
         <w:t>On note une prépondérance pour les valeurs basses (jusqu’à 2 environ).</w:t>
+      </w:r>
+      <w:r>
+        <w:t xml:space="preserve"> C’est une distribution gaussienne multimodale.</w:t>
       </w:r>
     </w:p>
     <w:p>
@@ -29232,27 +29023,14 @@
       <w:r>
         <w:t xml:space="preserve">igure </w:t>
       </w:r>
-      <w:r>
-        <w:fldChar w:fldCharType="begin"/>
-      </w:r>
-      <w:r>
-        <w:instrText xml:space="preserve"> SEQ Figure \* ARABIC </w:instrText>
-      </w:r>
-      <w:r>
-        <w:fldChar w:fldCharType="separate"/>
-      </w:r>
-      <w:r>
-        <w:rPr>
-          <w:noProof/>
-        </w:rPr>
-        <w:t>17</w:t>
-      </w:r>
-      <w:r>
-        <w:rPr>
-          <w:noProof/>
-        </w:rPr>
-        <w:fldChar w:fldCharType="end"/>
-      </w:r>
+      <w:fldSimple w:instr=" SEQ Figure \* ARABIC ">
+        <w:r>
+          <w:rPr>
+            <w:noProof/>
+          </w:rPr>
+          <w:t>17</w:t>
+        </w:r>
+      </w:fldSimple>
       <w:r>
         <w:t xml:space="preserve"> – </w:t>
       </w:r>
@@ -29351,27 +29129,14 @@
       <w:r>
         <w:t xml:space="preserve">Figure </w:t>
       </w:r>
-      <w:r>
-        <w:fldChar w:fldCharType="begin"/>
-      </w:r>
-      <w:r>
-        <w:instrText xml:space="preserve"> SEQ Figure \* ARABIC </w:instrText>
-      </w:r>
-      <w:r>
-        <w:fldChar w:fldCharType="separate"/>
-      </w:r>
-      <w:r>
-        <w:rPr>
-          <w:noProof/>
-        </w:rPr>
-        <w:t>18</w:t>
-      </w:r>
-      <w:r>
-        <w:rPr>
-          <w:noProof/>
-        </w:rPr>
-        <w:fldChar w:fldCharType="end"/>
-      </w:r>
+      <w:fldSimple w:instr=" SEQ Figure \* ARABIC ">
+        <w:r>
+          <w:rPr>
+            <w:noProof/>
+          </w:rPr>
+          <w:t>18</w:t>
+        </w:r>
+      </w:fldSimple>
       <w:r>
         <w:t xml:space="preserve"> – </w:t>
       </w:r>
@@ -29473,27 +29238,14 @@
       <w:r>
         <w:t xml:space="preserve">Figure </w:t>
       </w:r>
-      <w:r>
-        <w:fldChar w:fldCharType="begin"/>
-      </w:r>
-      <w:r>
-        <w:instrText xml:space="preserve"> SEQ Figure \* ARABIC </w:instrText>
-      </w:r>
-      <w:r>
-        <w:fldChar w:fldCharType="separate"/>
-      </w:r>
-      <w:r>
-        <w:rPr>
-          <w:noProof/>
-        </w:rPr>
-        <w:t>19</w:t>
-      </w:r>
-      <w:r>
-        <w:rPr>
-          <w:noProof/>
-        </w:rPr>
-        <w:fldChar w:fldCharType="end"/>
-      </w:r>
+      <w:fldSimple w:instr=" SEQ Figure \* ARABIC ">
+        <w:r>
+          <w:rPr>
+            <w:noProof/>
+          </w:rPr>
+          <w:t>19</w:t>
+        </w:r>
+      </w:fldSimple>
       <w:r>
         <w:t xml:space="preserve"> – </w:t>
       </w:r>
@@ -29595,27 +29347,14 @@
       <w:r>
         <w:t xml:space="preserve">Figure </w:t>
       </w:r>
-      <w:r>
-        <w:fldChar w:fldCharType="begin"/>
-      </w:r>
-      <w:r>
-        <w:instrText xml:space="preserve"> SEQ Figure \* ARABIC </w:instrText>
-      </w:r>
-      <w:r>
-        <w:fldChar w:fldCharType="separate"/>
-      </w:r>
-      <w:r>
-        <w:rPr>
-          <w:noProof/>
-        </w:rPr>
-        <w:t>20</w:t>
-      </w:r>
-      <w:r>
-        <w:rPr>
-          <w:noProof/>
-        </w:rPr>
-        <w:fldChar w:fldCharType="end"/>
-      </w:r>
+      <w:fldSimple w:instr=" SEQ Figure \* ARABIC ">
+        <w:r>
+          <w:rPr>
+            <w:noProof/>
+          </w:rPr>
+          <w:t>20</w:t>
+        </w:r>
+      </w:fldSimple>
       <w:r>
         <w:t xml:space="preserve"> –</w:t>
       </w:r>
@@ -29717,27 +29456,14 @@
       <w:r>
         <w:t xml:space="preserve">Figure </w:t>
       </w:r>
-      <w:r>
-        <w:fldChar w:fldCharType="begin"/>
-      </w:r>
-      <w:r>
-        <w:instrText xml:space="preserve"> SEQ Figure \* ARABIC </w:instrText>
-      </w:r>
-      <w:r>
-        <w:fldChar w:fldCharType="separate"/>
-      </w:r>
-      <w:r>
-        <w:rPr>
-          <w:noProof/>
-        </w:rPr>
-        <w:t>21</w:t>
-      </w:r>
-      <w:r>
-        <w:rPr>
-          <w:noProof/>
-        </w:rPr>
-        <w:fldChar w:fldCharType="end"/>
-      </w:r>
+      <w:fldSimple w:instr=" SEQ Figure \* ARABIC ">
+        <w:r>
+          <w:rPr>
+            <w:noProof/>
+          </w:rPr>
+          <w:t>21</w:t>
+        </w:r>
+      </w:fldSimple>
       <w:r>
         <w:t xml:space="preserve"> – </w:t>
       </w:r>
@@ -29836,27 +29562,14 @@
       <w:r>
         <w:t xml:space="preserve">Figure </w:t>
       </w:r>
-      <w:r>
-        <w:fldChar w:fldCharType="begin"/>
-      </w:r>
-      <w:r>
-        <w:instrText xml:space="preserve"> SEQ Figure \* ARABIC </w:instrText>
-      </w:r>
-      <w:r>
-        <w:fldChar w:fldCharType="separate"/>
-      </w:r>
-      <w:r>
-        <w:rPr>
-          <w:noProof/>
-        </w:rPr>
-        <w:t>22</w:t>
-      </w:r>
-      <w:r>
-        <w:rPr>
-          <w:noProof/>
-        </w:rPr>
-        <w:fldChar w:fldCharType="end"/>
-      </w:r>
+      <w:fldSimple w:instr=" SEQ Figure \* ARABIC ">
+        <w:r>
+          <w:rPr>
+            <w:noProof/>
+          </w:rPr>
+          <w:t>22</w:t>
+        </w:r>
+      </w:fldSimple>
       <w:r>
         <w:t xml:space="preserve"> – </w:t>
       </w:r>
@@ -29958,27 +29671,14 @@
       <w:r>
         <w:t xml:space="preserve">Figure </w:t>
       </w:r>
-      <w:r>
-        <w:fldChar w:fldCharType="begin"/>
-      </w:r>
-      <w:r>
-        <w:instrText xml:space="preserve"> SEQ Figure \* ARABIC </w:instrText>
-      </w:r>
-      <w:r>
-        <w:fldChar w:fldCharType="separate"/>
-      </w:r>
-      <w:r>
-        <w:rPr>
-          <w:noProof/>
-        </w:rPr>
-        <w:t>23</w:t>
-      </w:r>
-      <w:r>
-        <w:rPr>
-          <w:noProof/>
-        </w:rPr>
-        <w:fldChar w:fldCharType="end"/>
-      </w:r>
+      <w:fldSimple w:instr=" SEQ Figure \* ARABIC ">
+        <w:r>
+          <w:rPr>
+            <w:noProof/>
+          </w:rPr>
+          <w:t>23</w:t>
+        </w:r>
+      </w:fldSimple>
       <w:r>
         <w:t xml:space="preserve"> – </w:t>
       </w:r>
@@ -30077,27 +29777,14 @@
       <w:r>
         <w:t xml:space="preserve">Figure </w:t>
       </w:r>
-      <w:r>
-        <w:fldChar w:fldCharType="begin"/>
-      </w:r>
-      <w:r>
-        <w:instrText xml:space="preserve"> SEQ Figure \* ARABIC </w:instrText>
-      </w:r>
-      <w:r>
-        <w:fldChar w:fldCharType="separate"/>
-      </w:r>
-      <w:r>
-        <w:rPr>
-          <w:noProof/>
-        </w:rPr>
-        <w:t>24</w:t>
-      </w:r>
-      <w:r>
-        <w:rPr>
-          <w:noProof/>
-        </w:rPr>
-        <w:fldChar w:fldCharType="end"/>
-      </w:r>
+      <w:fldSimple w:instr=" SEQ Figure \* ARABIC ">
+        <w:r>
+          <w:rPr>
+            <w:noProof/>
+          </w:rPr>
+          <w:t>24</w:t>
+        </w:r>
+      </w:fldSimple>
       <w:r>
         <w:t xml:space="preserve"> – </w:t>
       </w:r>
@@ -30276,27 +29963,14 @@
       <w:r>
         <w:t xml:space="preserve">Figure </w:t>
       </w:r>
-      <w:r>
-        <w:fldChar w:fldCharType="begin"/>
-      </w:r>
-      <w:r>
-        <w:instrText xml:space="preserve"> SEQ Figure \* ARABIC </w:instrText>
-      </w:r>
-      <w:r>
-        <w:fldChar w:fldCharType="separate"/>
-      </w:r>
-      <w:r>
-        <w:rPr>
-          <w:noProof/>
-        </w:rPr>
-        <w:t>25</w:t>
-      </w:r>
-      <w:r>
-        <w:rPr>
-          <w:noProof/>
-        </w:rPr>
-        <w:fldChar w:fldCharType="end"/>
-      </w:r>
+      <w:fldSimple w:instr=" SEQ Figure \* ARABIC ">
+        <w:r>
+          <w:rPr>
+            <w:noProof/>
+          </w:rPr>
+          <w:t>25</w:t>
+        </w:r>
+      </w:fldSimple>
       <w:r>
         <w:t xml:space="preserve"> - Energie avant traitement</w:t>
       </w:r>
@@ -30367,27 +30041,14 @@
       <w:r>
         <w:t xml:space="preserve">Figure </w:t>
       </w:r>
-      <w:r>
-        <w:fldChar w:fldCharType="begin"/>
-      </w:r>
-      <w:r>
-        <w:instrText xml:space="preserve"> SEQ Figure \* ARABIC </w:instrText>
-      </w:r>
-      <w:r>
-        <w:fldChar w:fldCharType="separate"/>
-      </w:r>
-      <w:r>
-        <w:rPr>
-          <w:noProof/>
-        </w:rPr>
-        <w:t>26</w:t>
-      </w:r>
-      <w:r>
-        <w:rPr>
-          <w:noProof/>
-        </w:rPr>
-        <w:fldChar w:fldCharType="end"/>
-      </w:r>
+      <w:fldSimple w:instr=" SEQ Figure \* ARABIC ">
+        <w:r>
+          <w:rPr>
+            <w:noProof/>
+          </w:rPr>
+          <w:t>26</w:t>
+        </w:r>
+      </w:fldSimple>
       <w:r>
         <w:t xml:space="preserve"> - Energie </w:t>
       </w:r>
@@ -30542,27 +30203,14 @@
       <w:r>
         <w:t xml:space="preserve">Figure </w:t>
       </w:r>
-      <w:r>
-        <w:fldChar w:fldCharType="begin"/>
-      </w:r>
-      <w:r>
-        <w:instrText xml:space="preserve"> SEQ Figure \* ARABIC </w:instrText>
-      </w:r>
-      <w:r>
-        <w:fldChar w:fldCharType="separate"/>
-      </w:r>
-      <w:r>
-        <w:rPr>
-          <w:noProof/>
-        </w:rPr>
-        <w:t>27</w:t>
-      </w:r>
-      <w:r>
-        <w:rPr>
-          <w:noProof/>
-        </w:rPr>
-        <w:fldChar w:fldCharType="end"/>
-      </w:r>
+      <w:fldSimple w:instr=" SEQ Figure \* ARABIC ">
+        <w:r>
+          <w:rPr>
+            <w:noProof/>
+          </w:rPr>
+          <w:t>27</w:t>
+        </w:r>
+      </w:fldSimple>
       <w:r>
         <w:t xml:space="preserve"> - </w:t>
       </w:r>
@@ -30636,27 +30284,14 @@
       <w:r>
         <w:t xml:space="preserve">Figure </w:t>
       </w:r>
-      <w:r>
-        <w:fldChar w:fldCharType="begin"/>
-      </w:r>
-      <w:r>
-        <w:instrText xml:space="preserve"> SEQ Figure \* ARABIC </w:instrText>
-      </w:r>
-      <w:r>
-        <w:fldChar w:fldCharType="separate"/>
-      </w:r>
-      <w:r>
-        <w:rPr>
-          <w:noProof/>
-        </w:rPr>
-        <w:t>28</w:t>
-      </w:r>
-      <w:r>
-        <w:rPr>
-          <w:noProof/>
-        </w:rPr>
-        <w:fldChar w:fldCharType="end"/>
-      </w:r>
+      <w:fldSimple w:instr=" SEQ Figure \* ARABIC ">
+        <w:r>
+          <w:rPr>
+            <w:noProof/>
+          </w:rPr>
+          <w:t>28</w:t>
+        </w:r>
+      </w:fldSimple>
       <w:r>
         <w:t xml:space="preserve"> - </w:t>
       </w:r>
@@ -30794,27 +30429,14 @@
       <w:r>
         <w:t xml:space="preserve">Figure </w:t>
       </w:r>
-      <w:r>
-        <w:fldChar w:fldCharType="begin"/>
-      </w:r>
-      <w:r>
-        <w:instrText xml:space="preserve"> SEQ Figure \* ARABIC </w:instrText>
-      </w:r>
-      <w:r>
-        <w:fldChar w:fldCharType="separate"/>
-      </w:r>
-      <w:r>
-        <w:rPr>
-          <w:noProof/>
-        </w:rPr>
-        <w:t>29</w:t>
-      </w:r>
-      <w:r>
-        <w:rPr>
-          <w:noProof/>
-        </w:rPr>
-        <w:fldChar w:fldCharType="end"/>
-      </w:r>
+      <w:fldSimple w:instr=" SEQ Figure \* ARABIC ">
+        <w:r>
+          <w:rPr>
+            <w:noProof/>
+          </w:rPr>
+          <w:t>29</w:t>
+        </w:r>
+      </w:fldSimple>
       <w:r>
         <w:t xml:space="preserve"> - </w:t>
       </w:r>
@@ -30888,27 +30510,14 @@
       <w:r>
         <w:t xml:space="preserve">Figure </w:t>
       </w:r>
-      <w:r>
-        <w:fldChar w:fldCharType="begin"/>
-      </w:r>
-      <w:r>
-        <w:instrText xml:space="preserve"> SEQ Figure \* ARABIC </w:instrText>
-      </w:r>
-      <w:r>
-        <w:fldChar w:fldCharType="separate"/>
-      </w:r>
-      <w:r>
-        <w:rPr>
-          <w:noProof/>
-        </w:rPr>
-        <w:t>30</w:t>
-      </w:r>
-      <w:r>
-        <w:rPr>
-          <w:noProof/>
-        </w:rPr>
-        <w:fldChar w:fldCharType="end"/>
-      </w:r>
+      <w:fldSimple w:instr=" SEQ Figure \* ARABIC ">
+        <w:r>
+          <w:rPr>
+            <w:noProof/>
+          </w:rPr>
+          <w:t>30</w:t>
+        </w:r>
+      </w:fldSimple>
       <w:r>
         <w:t xml:space="preserve"> - </w:t>
       </w:r>
@@ -31046,27 +30655,14 @@
       <w:r>
         <w:t xml:space="preserve">Figure </w:t>
       </w:r>
-      <w:r>
-        <w:fldChar w:fldCharType="begin"/>
-      </w:r>
-      <w:r>
-        <w:instrText xml:space="preserve"> SEQ Figure \* ARABIC </w:instrText>
-      </w:r>
-      <w:r>
-        <w:fldChar w:fldCharType="separate"/>
-      </w:r>
-      <w:r>
-        <w:rPr>
-          <w:noProof/>
-        </w:rPr>
-        <w:t>31</w:t>
-      </w:r>
-      <w:r>
-        <w:rPr>
-          <w:noProof/>
-        </w:rPr>
-        <w:fldChar w:fldCharType="end"/>
-      </w:r>
+      <w:fldSimple w:instr=" SEQ Figure \* ARABIC ">
+        <w:r>
+          <w:rPr>
+            <w:noProof/>
+          </w:rPr>
+          <w:t>31</w:t>
+        </w:r>
+      </w:fldSimple>
       <w:r>
         <w:t xml:space="preserve"> - </w:t>
       </w:r>
@@ -31140,27 +30736,14 @@
       <w:r>
         <w:t xml:space="preserve">Figure </w:t>
       </w:r>
-      <w:r>
-        <w:fldChar w:fldCharType="begin"/>
-      </w:r>
-      <w:r>
-        <w:instrText xml:space="preserve"> SEQ Figure \* ARABIC </w:instrText>
-      </w:r>
-      <w:r>
-        <w:fldChar w:fldCharType="separate"/>
-      </w:r>
-      <w:r>
-        <w:rPr>
-          <w:noProof/>
-        </w:rPr>
-        <w:t>32</w:t>
-      </w:r>
-      <w:r>
-        <w:rPr>
-          <w:noProof/>
-        </w:rPr>
-        <w:fldChar w:fldCharType="end"/>
-      </w:r>
+      <w:fldSimple w:instr=" SEQ Figure \* ARABIC ">
+        <w:r>
+          <w:rPr>
+            <w:noProof/>
+          </w:rPr>
+          <w:t>32</w:t>
+        </w:r>
+      </w:fldSimple>
       <w:r>
         <w:t xml:space="preserve"> - </w:t>
       </w:r>
@@ -31295,27 +30878,14 @@
       <w:r>
         <w:t xml:space="preserve">Figure </w:t>
       </w:r>
-      <w:r>
-        <w:fldChar w:fldCharType="begin"/>
-      </w:r>
-      <w:r>
-        <w:instrText xml:space="preserve"> SEQ Figure \* ARABIC </w:instrText>
-      </w:r>
-      <w:r>
-        <w:fldChar w:fldCharType="separate"/>
-      </w:r>
-      <w:r>
-        <w:rPr>
-          <w:noProof/>
-        </w:rPr>
-        <w:t>33</w:t>
-      </w:r>
-      <w:r>
-        <w:rPr>
-          <w:noProof/>
-        </w:rPr>
-        <w:fldChar w:fldCharType="end"/>
-      </w:r>
+      <w:fldSimple w:instr=" SEQ Figure \* ARABIC ">
+        <w:r>
+          <w:rPr>
+            <w:noProof/>
+          </w:rPr>
+          <w:t>33</w:t>
+        </w:r>
+      </w:fldSimple>
       <w:r>
         <w:t xml:space="preserve"> - </w:t>
       </w:r>
@@ -31389,27 +30959,14 @@
       <w:r>
         <w:t xml:space="preserve">Figure </w:t>
       </w:r>
-      <w:r>
-        <w:fldChar w:fldCharType="begin"/>
-      </w:r>
-      <w:r>
-        <w:instrText xml:space="preserve"> SEQ Figure \* ARABIC </w:instrText>
-      </w:r>
-      <w:r>
-        <w:fldChar w:fldCharType="separate"/>
-      </w:r>
-      <w:r>
-        <w:rPr>
-          <w:noProof/>
-        </w:rPr>
-        <w:t>34</w:t>
-      </w:r>
-      <w:r>
-        <w:rPr>
-          <w:noProof/>
-        </w:rPr>
-        <w:fldChar w:fldCharType="end"/>
-      </w:r>
+      <w:fldSimple w:instr=" SEQ Figure \* ARABIC ">
+        <w:r>
+          <w:rPr>
+            <w:noProof/>
+          </w:rPr>
+          <w:t>34</w:t>
+        </w:r>
+      </w:fldSimple>
       <w:r>
         <w:t xml:space="preserve"> - </w:t>
       </w:r>
@@ -31541,27 +31098,14 @@
       <w:r>
         <w:t xml:space="preserve">Figure </w:t>
       </w:r>
-      <w:r>
-        <w:fldChar w:fldCharType="begin"/>
-      </w:r>
-      <w:r>
-        <w:instrText xml:space="preserve"> SEQ Figure \* ARABIC </w:instrText>
-      </w:r>
-      <w:r>
-        <w:fldChar w:fldCharType="separate"/>
-      </w:r>
-      <w:r>
-        <w:rPr>
-          <w:noProof/>
-        </w:rPr>
-        <w:t>35</w:t>
-      </w:r>
-      <w:r>
-        <w:rPr>
-          <w:noProof/>
-        </w:rPr>
-        <w:fldChar w:fldCharType="end"/>
-      </w:r>
+      <w:fldSimple w:instr=" SEQ Figure \* ARABIC ">
+        <w:r>
+          <w:rPr>
+            <w:noProof/>
+          </w:rPr>
+          <w:t>35</w:t>
+        </w:r>
+      </w:fldSimple>
       <w:r>
         <w:t xml:space="preserve"> - </w:t>
       </w:r>
@@ -31635,27 +31179,14 @@
       <w:r>
         <w:t xml:space="preserve">Figure </w:t>
       </w:r>
-      <w:r>
-        <w:fldChar w:fldCharType="begin"/>
-      </w:r>
-      <w:r>
-        <w:instrText xml:space="preserve"> SEQ Figure \* ARABIC </w:instrText>
-      </w:r>
-      <w:r>
-        <w:fldChar w:fldCharType="separate"/>
-      </w:r>
-      <w:r>
-        <w:rPr>
-          <w:noProof/>
-        </w:rPr>
-        <w:t>36</w:t>
-      </w:r>
-      <w:r>
-        <w:rPr>
-          <w:noProof/>
-        </w:rPr>
-        <w:fldChar w:fldCharType="end"/>
-      </w:r>
+      <w:fldSimple w:instr=" SEQ Figure \* ARABIC ">
+        <w:r>
+          <w:rPr>
+            <w:noProof/>
+          </w:rPr>
+          <w:t>36</w:t>
+        </w:r>
+      </w:fldSimple>
       <w:r>
         <w:t xml:space="preserve"> - </w:t>
       </w:r>
@@ -32556,27 +32087,14 @@
       <w:r>
         <w:t xml:space="preserve">Figure </w:t>
       </w:r>
-      <w:r>
-        <w:fldChar w:fldCharType="begin"/>
-      </w:r>
-      <w:r>
-        <w:instrText xml:space="preserve"> SEQ Figure \* ARABIC </w:instrText>
-      </w:r>
-      <w:r>
-        <w:fldChar w:fldCharType="separate"/>
-      </w:r>
-      <w:r>
-        <w:rPr>
-          <w:noProof/>
-        </w:rPr>
-        <w:t>37</w:t>
-      </w:r>
-      <w:r>
-        <w:rPr>
-          <w:noProof/>
-        </w:rPr>
-        <w:fldChar w:fldCharType="end"/>
-      </w:r>
+      <w:fldSimple w:instr=" SEQ Figure \* ARABIC ">
+        <w:r>
+          <w:rPr>
+            <w:noProof/>
+          </w:rPr>
+          <w:t>37</w:t>
+        </w:r>
+      </w:fldSimple>
       <w:r>
         <w:t xml:space="preserve"> - </w:t>
       </w:r>
@@ -32785,27 +32303,14 @@
       <w:r>
         <w:t xml:space="preserve">Figure </w:t>
       </w:r>
-      <w:r>
-        <w:fldChar w:fldCharType="begin"/>
-      </w:r>
-      <w:r>
-        <w:instrText xml:space="preserve"> SEQ Figure \* ARABIC </w:instrText>
-      </w:r>
-      <w:r>
-        <w:fldChar w:fldCharType="separate"/>
-      </w:r>
-      <w:r>
-        <w:rPr>
-          <w:noProof/>
-        </w:rPr>
-        <w:t>38</w:t>
-      </w:r>
-      <w:r>
-        <w:rPr>
-          <w:noProof/>
-        </w:rPr>
-        <w:fldChar w:fldCharType="end"/>
-      </w:r>
+      <w:fldSimple w:instr=" SEQ Figure \* ARABIC ">
+        <w:r>
+          <w:rPr>
+            <w:noProof/>
+          </w:rPr>
+          <w:t>38</w:t>
+        </w:r>
+      </w:fldSimple>
       <w:r>
         <w:t xml:space="preserve"> - </w:t>
       </w:r>
@@ -34172,27 +33677,14 @@
       <w:r>
         <w:t xml:space="preserve">Figure </w:t>
       </w:r>
-      <w:r>
-        <w:fldChar w:fldCharType="begin"/>
-      </w:r>
-      <w:r>
-        <w:instrText xml:space="preserve"> SEQ Figure \* ARABIC </w:instrText>
-      </w:r>
-      <w:r>
-        <w:fldChar w:fldCharType="separate"/>
-      </w:r>
-      <w:r>
-        <w:rPr>
-          <w:noProof/>
-        </w:rPr>
-        <w:t>39</w:t>
-      </w:r>
-      <w:r>
-        <w:rPr>
-          <w:noProof/>
-        </w:rPr>
-        <w:fldChar w:fldCharType="end"/>
-      </w:r>
+      <w:fldSimple w:instr=" SEQ Figure \* ARABIC ">
+        <w:r>
+          <w:rPr>
+            <w:noProof/>
+          </w:rPr>
+          <w:t>39</w:t>
+        </w:r>
+      </w:fldSimple>
       <w:r>
         <w:t xml:space="preserve"> </w:t>
       </w:r>
@@ -34306,27 +33798,14 @@
       <w:r>
         <w:t xml:space="preserve">Figure </w:t>
       </w:r>
-      <w:r>
-        <w:fldChar w:fldCharType="begin"/>
-      </w:r>
-      <w:r>
-        <w:instrText xml:space="preserve"> SEQ Figure \* ARABIC </w:instrText>
-      </w:r>
-      <w:r>
-        <w:fldChar w:fldCharType="separate"/>
-      </w:r>
-      <w:r>
-        <w:rPr>
-          <w:noProof/>
-        </w:rPr>
-        <w:t>40</w:t>
-      </w:r>
-      <w:r>
-        <w:rPr>
-          <w:noProof/>
-        </w:rPr>
-        <w:fldChar w:fldCharType="end"/>
-      </w:r>
+      <w:fldSimple w:instr=" SEQ Figure \* ARABIC ">
+        <w:r>
+          <w:rPr>
+            <w:noProof/>
+          </w:rPr>
+          <w:t>40</w:t>
+        </w:r>
+      </w:fldSimple>
       <w:r>
         <w:t xml:space="preserve"> </w:t>
       </w:r>
@@ -34414,27 +33893,14 @@
       <w:r>
         <w:t xml:space="preserve">Figure </w:t>
       </w:r>
-      <w:r>
-        <w:fldChar w:fldCharType="begin"/>
-      </w:r>
-      <w:r>
-        <w:instrText xml:space="preserve"> SEQ Figure \* ARABIC </w:instrText>
-      </w:r>
-      <w:r>
-        <w:fldChar w:fldCharType="separate"/>
-      </w:r>
-      <w:r>
-        <w:rPr>
-          <w:noProof/>
-        </w:rPr>
-        <w:t>41</w:t>
-      </w:r>
-      <w:r>
-        <w:rPr>
-          <w:noProof/>
-        </w:rPr>
-        <w:fldChar w:fldCharType="end"/>
-      </w:r>
+      <w:fldSimple w:instr=" SEQ Figure \* ARABIC ">
+        <w:r>
+          <w:rPr>
+            <w:noProof/>
+          </w:rPr>
+          <w:t>41</w:t>
+        </w:r>
+      </w:fldSimple>
       <w:r>
         <w:t xml:space="preserve"> </w:t>
       </w:r>
@@ -34523,27 +33989,14 @@
       <w:r>
         <w:t xml:space="preserve">Figure </w:t>
       </w:r>
-      <w:r>
-        <w:fldChar w:fldCharType="begin"/>
-      </w:r>
-      <w:r>
-        <w:instrText xml:space="preserve"> SEQ Figure \* ARABIC </w:instrText>
-      </w:r>
-      <w:r>
-        <w:fldChar w:fldCharType="separate"/>
-      </w:r>
-      <w:r>
-        <w:rPr>
-          <w:noProof/>
-        </w:rPr>
-        <w:t>42</w:t>
-      </w:r>
-      <w:r>
-        <w:rPr>
-          <w:noProof/>
-        </w:rPr>
-        <w:fldChar w:fldCharType="end"/>
-      </w:r>
+      <w:fldSimple w:instr=" SEQ Figure \* ARABIC ">
+        <w:r>
+          <w:rPr>
+            <w:noProof/>
+          </w:rPr>
+          <w:t>42</w:t>
+        </w:r>
+      </w:fldSimple>
       <w:r>
         <w:t xml:space="preserve"> </w:t>
       </w:r>
@@ -34945,6 +34398,7 @@
         <w:docPartUnique/>
       </w:docPartObj>
     </w:sdtPr>
+    <w:sdtEndPr/>
     <w:sdtContent>
       <w:p>
         <w:pPr>
@@ -34964,7 +34418,7 @@
           <w:rPr>
             <w:noProof/>
           </w:rPr>
-          <w:t>16</w:t>
+          <w:t>25</w:t>
         </w:r>
         <w:r>
           <w:fldChar w:fldCharType="end"/>
@@ -39658,7 +39112,7 @@
 </file>
 
 <file path=customXml/itemProps2.xml><?xml version="1.0" encoding="utf-8"?>
-<ds:datastoreItem xmlns:ds="http://schemas.openxmlformats.org/officeDocument/2006/customXml" ds:itemID="{FC436240-413D-4FD5-AC6D-1B897C28D421}">
+<ds:datastoreItem xmlns:ds="http://schemas.openxmlformats.org/officeDocument/2006/customXml" ds:itemID="{42C3C465-05C8-4C12-A89A-775EE13B8A5C}">
   <ds:schemaRefs>
     <ds:schemaRef ds:uri="http://schemas.openxmlformats.org/officeDocument/2006/bibliography"/>
   </ds:schemaRefs>

</xml_diff>